<commit_message>
change layout 12/12, add ngay lam bu
</commit_message>
<xml_diff>
--- a/Source/LongAn.DVC/LongAn.DVC/Layouts/LongAn.DVC/templates/BienNhanTemplate.docx
+++ b/Source/LongAn.DVC/LongAn.DVC/Layouts/LongAn.DVC/templates/BienNhanTemplate.docx
@@ -1,6 +1,6 @@
 
 <file path=word/document.xml><?xml version="1.0" encoding="utf-8"?>
-<w:document xmlns:wpc="http://schemas.microsoft.com/office/word/2010/wordprocessingCanvas" xmlns:mc="http://schemas.openxmlformats.org/markup-compatibility/2006" xmlns:o="urn:schemas-microsoft-com:office:office" xmlns:r="http://schemas.openxmlformats.org/officeDocument/2006/relationships" xmlns:m="http://schemas.openxmlformats.org/officeDocument/2006/math" xmlns:v="urn:schemas-microsoft-com:vml" xmlns:wp14="http://schemas.microsoft.com/office/word/2010/wordprocessingDrawing" xmlns:wp="http://schemas.openxmlformats.org/drawingml/2006/wordprocessingDrawing" xmlns:w10="urn:schemas-microsoft-com:office:word" xmlns:w="http://schemas.openxmlformats.org/wordprocessingml/2006/main" xmlns:w14="http://schemas.microsoft.com/office/word/2010/wordml" xmlns:wpg="http://schemas.microsoft.com/office/word/2010/wordprocessingGroup" xmlns:wpi="http://schemas.microsoft.com/office/word/2010/wordprocessingInk" xmlns:wne="http://schemas.microsoft.com/office/word/2006/wordml" xmlns:wps="http://schemas.microsoft.com/office/word/2010/wordprocessingShape" mc:Ignorable="w14 wp14">
+<w:document xmlns:wpc="http://schemas.microsoft.com/office/word/2010/wordprocessingCanvas" xmlns:mc="http://schemas.openxmlformats.org/markup-compatibility/2006" xmlns:o="urn:schemas-microsoft-com:office:office" xmlns:r="http://schemas.openxmlformats.org/officeDocument/2006/relationships" xmlns:m="http://schemas.openxmlformats.org/officeDocument/2006/math" xmlns:v="urn:schemas-microsoft-com:vml" xmlns:wp14="http://schemas.microsoft.com/office/word/2010/wordprocessingDrawing" xmlns:wp="http://schemas.openxmlformats.org/drawingml/2006/wordprocessingDrawing" xmlns:w10="urn:schemas-microsoft-com:office:word" xmlns:w="http://schemas.openxmlformats.org/wordprocessingml/2006/main" xmlns:w14="http://schemas.microsoft.com/office/word/2010/wordml" xmlns:w15="http://schemas.microsoft.com/office/word/2012/wordml" xmlns:wpg="http://schemas.microsoft.com/office/word/2010/wordprocessingGroup" xmlns:wpi="http://schemas.microsoft.com/office/word/2010/wordprocessingInk" xmlns:wne="http://schemas.microsoft.com/office/word/2006/wordml" xmlns:wps="http://schemas.microsoft.com/office/word/2010/wordprocessingShape" mc:Ignorable="w14 w15 wp14">
   <w:body>
     <w:p>
       <w:pPr>
@@ -18,8 +18,6 @@
           <w:szCs w:val="28"/>
         </w:rPr>
       </w:pPr>
-      <w:bookmarkStart w:id="0" w:name="_GoBack"/>
-      <w:bookmarkEnd w:id="0"/>
       <w:r>
         <w:rPr>
           <w:sz w:val="28"/>
@@ -340,6 +338,44 @@
         </w:rPr>
         <w:t xml:space="preserve"> </w:t>
       </w:r>
+      <w:r>
+        <w:rPr>
+          <w:sz w:val="28"/>
+          <w:szCs w:val="28"/>
+        </w:rPr>
+        <w:fldChar w:fldCharType="begin"/>
+      </w:r>
+      <w:r>
+        <w:rPr>
+          <w:sz w:val="28"/>
+          <w:szCs w:val="28"/>
+        </w:rPr>
+        <w:instrText xml:space="preserve"> MERGEFIELD  NgayHenTra  \* MERGEFORMAT </w:instrText>
+      </w:r>
+      <w:r>
+        <w:rPr>
+          <w:sz w:val="28"/>
+          <w:szCs w:val="28"/>
+        </w:rPr>
+        <w:fldChar w:fldCharType="separate"/>
+      </w:r>
+      <w:r>
+        <w:rPr>
+          <w:noProof/>
+          <w:sz w:val="28"/>
+          <w:szCs w:val="28"/>
+        </w:rPr>
+        <w:t>«NgayHenTra»</w:t>
+      </w:r>
+      <w:r>
+        <w:rPr>
+          <w:sz w:val="28"/>
+          <w:szCs w:val="28"/>
+        </w:rPr>
+        <w:fldChar w:fldCharType="end"/>
+      </w:r>
+      <w:bookmarkStart w:id="0" w:name="_GoBack"/>
+      <w:bookmarkEnd w:id="0"/>
       <w:r>
         <w:rPr>
           <w:sz w:val="28"/>
@@ -1386,7 +1422,7 @@
     </w:p>
     <w:p/>
     <w:sectPr>
-      <w:headerReference w:type="default" r:id="rId8"/>
+      <w:headerReference w:type="default" r:id="rId7"/>
       <w:pgSz w:w="11909" w:h="16834" w:code="9"/>
       <w:pgMar w:top="1134" w:right="1134" w:bottom="426" w:left="1701" w:header="720" w:footer="374" w:gutter="0"/>
       <w:cols w:space="720"/>
@@ -1396,7 +1432,7 @@
 </file>
 
 <file path=word/endnotes.xml><?xml version="1.0" encoding="utf-8"?>
-<w:endnotes xmlns:wpc="http://schemas.microsoft.com/office/word/2010/wordprocessingCanvas" xmlns:mc="http://schemas.openxmlformats.org/markup-compatibility/2006" xmlns:o="urn:schemas-microsoft-com:office:office" xmlns:r="http://schemas.openxmlformats.org/officeDocument/2006/relationships" xmlns:m="http://schemas.openxmlformats.org/officeDocument/2006/math" xmlns:v="urn:schemas-microsoft-com:vml" xmlns:wp14="http://schemas.microsoft.com/office/word/2010/wordprocessingDrawing" xmlns:wp="http://schemas.openxmlformats.org/drawingml/2006/wordprocessingDrawing" xmlns:w10="urn:schemas-microsoft-com:office:word" xmlns:w="http://schemas.openxmlformats.org/wordprocessingml/2006/main" xmlns:w14="http://schemas.microsoft.com/office/word/2010/wordml" xmlns:wpg="http://schemas.microsoft.com/office/word/2010/wordprocessingGroup" xmlns:wpi="http://schemas.microsoft.com/office/word/2010/wordprocessingInk" xmlns:wne="http://schemas.microsoft.com/office/word/2006/wordml" xmlns:wps="http://schemas.microsoft.com/office/word/2010/wordprocessingShape" mc:Ignorable="w14 wp14">
+<w:endnotes xmlns:wpc="http://schemas.microsoft.com/office/word/2010/wordprocessingCanvas" xmlns:mc="http://schemas.openxmlformats.org/markup-compatibility/2006" xmlns:o="urn:schemas-microsoft-com:office:office" xmlns:r="http://schemas.openxmlformats.org/officeDocument/2006/relationships" xmlns:m="http://schemas.openxmlformats.org/officeDocument/2006/math" xmlns:v="urn:schemas-microsoft-com:vml" xmlns:wp14="http://schemas.microsoft.com/office/word/2010/wordprocessingDrawing" xmlns:wp="http://schemas.openxmlformats.org/drawingml/2006/wordprocessingDrawing" xmlns:w10="urn:schemas-microsoft-com:office:word" xmlns:w="http://schemas.openxmlformats.org/wordprocessingml/2006/main" xmlns:w14="http://schemas.microsoft.com/office/word/2010/wordml" xmlns:w15="http://schemas.microsoft.com/office/word/2012/wordml" xmlns:wpg="http://schemas.microsoft.com/office/word/2010/wordprocessingGroup" xmlns:wpi="http://schemas.microsoft.com/office/word/2010/wordprocessingInk" xmlns:wne="http://schemas.microsoft.com/office/word/2006/wordml" xmlns:wps="http://schemas.microsoft.com/office/word/2010/wordprocessingShape" mc:Ignorable="w14 w15 wp14">
   <w:endnote w:type="separator" w:id="-1">
     <w:p>
       <w:r>
@@ -1415,7 +1451,7 @@
 </file>
 
 <file path=word/footnotes.xml><?xml version="1.0" encoding="utf-8"?>
-<w:footnotes xmlns:wpc="http://schemas.microsoft.com/office/word/2010/wordprocessingCanvas" xmlns:mc="http://schemas.openxmlformats.org/markup-compatibility/2006" xmlns:o="urn:schemas-microsoft-com:office:office" xmlns:r="http://schemas.openxmlformats.org/officeDocument/2006/relationships" xmlns:m="http://schemas.openxmlformats.org/officeDocument/2006/math" xmlns:v="urn:schemas-microsoft-com:vml" xmlns:wp14="http://schemas.microsoft.com/office/word/2010/wordprocessingDrawing" xmlns:wp="http://schemas.openxmlformats.org/drawingml/2006/wordprocessingDrawing" xmlns:w10="urn:schemas-microsoft-com:office:word" xmlns:w="http://schemas.openxmlformats.org/wordprocessingml/2006/main" xmlns:w14="http://schemas.microsoft.com/office/word/2010/wordml" xmlns:wpg="http://schemas.microsoft.com/office/word/2010/wordprocessingGroup" xmlns:wpi="http://schemas.microsoft.com/office/word/2010/wordprocessingInk" xmlns:wne="http://schemas.microsoft.com/office/word/2006/wordml" xmlns:wps="http://schemas.microsoft.com/office/word/2010/wordprocessingShape" mc:Ignorable="w14 wp14">
+<w:footnotes xmlns:wpc="http://schemas.microsoft.com/office/word/2010/wordprocessingCanvas" xmlns:mc="http://schemas.openxmlformats.org/markup-compatibility/2006" xmlns:o="urn:schemas-microsoft-com:office:office" xmlns:r="http://schemas.openxmlformats.org/officeDocument/2006/relationships" xmlns:m="http://schemas.openxmlformats.org/officeDocument/2006/math" xmlns:v="urn:schemas-microsoft-com:vml" xmlns:wp14="http://schemas.microsoft.com/office/word/2010/wordprocessingDrawing" xmlns:wp="http://schemas.openxmlformats.org/drawingml/2006/wordprocessingDrawing" xmlns:w10="urn:schemas-microsoft-com:office:word" xmlns:w="http://schemas.openxmlformats.org/wordprocessingml/2006/main" xmlns:w14="http://schemas.microsoft.com/office/word/2010/wordml" xmlns:w15="http://schemas.microsoft.com/office/word/2012/wordml" xmlns:wpg="http://schemas.microsoft.com/office/word/2010/wordprocessingGroup" xmlns:wpi="http://schemas.microsoft.com/office/word/2010/wordprocessingInk" xmlns:wne="http://schemas.microsoft.com/office/word/2006/wordml" xmlns:wps="http://schemas.microsoft.com/office/word/2010/wordprocessingShape" mc:Ignorable="w14 w15 wp14">
   <w:footnote w:type="separator" w:id="-1">
     <w:p>
       <w:r>
@@ -1434,7 +1470,7 @@
 </file>
 
 <file path=word/header1.xml><?xml version="1.0" encoding="utf-8"?>
-<w:hdr xmlns:wpc="http://schemas.microsoft.com/office/word/2010/wordprocessingCanvas" xmlns:mc="http://schemas.openxmlformats.org/markup-compatibility/2006" xmlns:o="urn:schemas-microsoft-com:office:office" xmlns:r="http://schemas.openxmlformats.org/officeDocument/2006/relationships" xmlns:m="http://schemas.openxmlformats.org/officeDocument/2006/math" xmlns:v="urn:schemas-microsoft-com:vml" xmlns:wp14="http://schemas.microsoft.com/office/word/2010/wordprocessingDrawing" xmlns:wp="http://schemas.openxmlformats.org/drawingml/2006/wordprocessingDrawing" xmlns:w10="urn:schemas-microsoft-com:office:word" xmlns:w="http://schemas.openxmlformats.org/wordprocessingml/2006/main" xmlns:w14="http://schemas.microsoft.com/office/word/2010/wordml" xmlns:wpg="http://schemas.microsoft.com/office/word/2010/wordprocessingGroup" xmlns:wpi="http://schemas.microsoft.com/office/word/2010/wordprocessingInk" xmlns:wne="http://schemas.microsoft.com/office/word/2006/wordml" xmlns:wps="http://schemas.microsoft.com/office/word/2010/wordprocessingShape" mc:Ignorable="w14 wp14">
+<w:hdr xmlns:wpc="http://schemas.microsoft.com/office/word/2010/wordprocessingCanvas" xmlns:mc="http://schemas.openxmlformats.org/markup-compatibility/2006" xmlns:o="urn:schemas-microsoft-com:office:office" xmlns:r="http://schemas.openxmlformats.org/officeDocument/2006/relationships" xmlns:m="http://schemas.openxmlformats.org/officeDocument/2006/math" xmlns:v="urn:schemas-microsoft-com:vml" xmlns:wp14="http://schemas.microsoft.com/office/word/2010/wordprocessingDrawing" xmlns:wp="http://schemas.openxmlformats.org/drawingml/2006/wordprocessingDrawing" xmlns:w10="urn:schemas-microsoft-com:office:word" xmlns:w="http://schemas.openxmlformats.org/wordprocessingml/2006/main" xmlns:w14="http://schemas.microsoft.com/office/word/2010/wordml" xmlns:w15="http://schemas.microsoft.com/office/word/2012/wordml" xmlns:wpg="http://schemas.microsoft.com/office/word/2010/wordprocessingGroup" xmlns:wpi="http://schemas.microsoft.com/office/word/2010/wordprocessingInk" xmlns:wne="http://schemas.microsoft.com/office/word/2006/wordml" xmlns:wps="http://schemas.microsoft.com/office/word/2010/wordprocessingShape" mc:Ignorable="w14 w15 wp14">
   <w:tbl>
     <w:tblPr>
       <w:tblW w:w="9782" w:type="dxa"/>
@@ -1457,12 +1493,6 @@
       <w:gridCol w:w="1594"/>
     </w:tblGrid>
     <w:tr>
-      <w:tblPrEx>
-        <w:tblCellMar>
-          <w:top w:w="0" w:type="dxa"/>
-          <w:bottom w:w="0" w:type="dxa"/>
-        </w:tblCellMar>
-      </w:tblPrEx>
       <w:trPr>
         <w:trHeight w:val="417"/>
       </w:trPr>
@@ -1616,12 +1646,6 @@
       </w:tc>
     </w:tr>
     <w:tr>
-      <w:tblPrEx>
-        <w:tblCellMar>
-          <w:top w:w="0" w:type="dxa"/>
-          <w:bottom w:w="0" w:type="dxa"/>
-        </w:tblCellMar>
-      </w:tblPrEx>
       <w:trPr>
         <w:trHeight w:val="339"/>
       </w:trPr>
@@ -1683,12 +1707,6 @@
       </w:tc>
     </w:tr>
     <w:tr>
-      <w:tblPrEx>
-        <w:tblCellMar>
-          <w:top w:w="0" w:type="dxa"/>
-          <w:bottom w:w="0" w:type="dxa"/>
-        </w:tblCellMar>
-      </w:tblPrEx>
       <w:trPr>
         <w:trHeight w:val="339"/>
       </w:trPr>
@@ -1750,12 +1768,6 @@
       </w:tc>
     </w:tr>
     <w:tr>
-      <w:tblPrEx>
-        <w:tblCellMar>
-          <w:top w:w="0" w:type="dxa"/>
-          <w:bottom w:w="0" w:type="dxa"/>
-        </w:tblCellMar>
-      </w:tblPrEx>
       <w:trPr>
         <w:trHeight w:val="272"/>
       </w:trPr>
@@ -1929,7 +1941,7 @@
 </file>
 
 <file path=word/numbering.xml><?xml version="1.0" encoding="utf-8"?>
-<w:numbering xmlns:wpc="http://schemas.microsoft.com/office/word/2010/wordprocessingCanvas" xmlns:mc="http://schemas.openxmlformats.org/markup-compatibility/2006" xmlns:o="urn:schemas-microsoft-com:office:office" xmlns:r="http://schemas.openxmlformats.org/officeDocument/2006/relationships" xmlns:m="http://schemas.openxmlformats.org/officeDocument/2006/math" xmlns:v="urn:schemas-microsoft-com:vml" xmlns:wp14="http://schemas.microsoft.com/office/word/2010/wordprocessingDrawing" xmlns:wp="http://schemas.openxmlformats.org/drawingml/2006/wordprocessingDrawing" xmlns:w10="urn:schemas-microsoft-com:office:word" xmlns:w="http://schemas.openxmlformats.org/wordprocessingml/2006/main" xmlns:w14="http://schemas.microsoft.com/office/word/2010/wordml" xmlns:wpg="http://schemas.microsoft.com/office/word/2010/wordprocessingGroup" xmlns:wpi="http://schemas.microsoft.com/office/word/2010/wordprocessingInk" xmlns:wne="http://schemas.microsoft.com/office/word/2006/wordml" xmlns:wps="http://schemas.microsoft.com/office/word/2010/wordprocessingShape" mc:Ignorable="w14 wp14">
+<w:numbering xmlns:wpc="http://schemas.microsoft.com/office/word/2010/wordprocessingCanvas" xmlns:mc="http://schemas.openxmlformats.org/markup-compatibility/2006" xmlns:o="urn:schemas-microsoft-com:office:office" xmlns:r="http://schemas.openxmlformats.org/officeDocument/2006/relationships" xmlns:m="http://schemas.openxmlformats.org/officeDocument/2006/math" xmlns:v="urn:schemas-microsoft-com:vml" xmlns:wp14="http://schemas.microsoft.com/office/word/2010/wordprocessingDrawing" xmlns:wp="http://schemas.openxmlformats.org/drawingml/2006/wordprocessingDrawing" xmlns:w10="urn:schemas-microsoft-com:office:word" xmlns:w="http://schemas.openxmlformats.org/wordprocessingml/2006/main" xmlns:w14="http://schemas.microsoft.com/office/word/2010/wordml" xmlns:w15="http://schemas.microsoft.com/office/word/2012/wordml" xmlns:wpg="http://schemas.microsoft.com/office/word/2010/wordprocessingGroup" xmlns:wpi="http://schemas.microsoft.com/office/word/2010/wordprocessingInk" xmlns:wne="http://schemas.microsoft.com/office/word/2006/wordml" xmlns:wps="http://schemas.microsoft.com/office/word/2010/wordprocessingShape" mc:Ignorable="w14 w15 wp14">
   <w:abstractNum w:abstractNumId="0">
     <w:nsid w:val="01D44829"/>
     <w:multiLevelType w:val="hybridMultilevel"/>
@@ -4217,7 +4229,7 @@
 </file>
 
 <file path=word/styles.xml><?xml version="1.0" encoding="utf-8"?>
-<w:styles xmlns:mc="http://schemas.openxmlformats.org/markup-compatibility/2006" xmlns:r="http://schemas.openxmlformats.org/officeDocument/2006/relationships" xmlns:w="http://schemas.openxmlformats.org/wordprocessingml/2006/main" xmlns:w14="http://schemas.microsoft.com/office/word/2010/wordml" mc:Ignorable="w14">
+<w:styles xmlns:mc="http://schemas.openxmlformats.org/markup-compatibility/2006" xmlns:r="http://schemas.openxmlformats.org/officeDocument/2006/relationships" xmlns:w="http://schemas.openxmlformats.org/wordprocessingml/2006/main" xmlns:w14="http://schemas.microsoft.com/office/word/2010/wordml" xmlns:w15="http://schemas.microsoft.com/office/word/2012/wordml" mc:Ignorable="w14 w15">
   <w:docDefaults>
     <w:rPrDefault>
       <w:rPr>
@@ -4227,7 +4239,7 @@
     </w:rPrDefault>
     <w:pPrDefault/>
   </w:docDefaults>
-  <w:latentStyles w:defLockedState="0" w:defUIPriority="0" w:defSemiHidden="0" w:defUnhideWhenUsed="0" w:defQFormat="0" w:count="267">
+  <w:latentStyles w:defLockedState="0" w:defUIPriority="0" w:defSemiHidden="0" w:defUnhideWhenUsed="0" w:defQFormat="0" w:count="371">
     <w:lsdException w:name="Normal" w:qFormat="1"/>
     <w:lsdException w:name="heading 1" w:qFormat="1"/>
     <w:lsdException w:name="heading 2" w:qFormat="1"/>
@@ -4235,14 +4247,148 @@
     <w:lsdException w:name="heading 4" w:qFormat="1"/>
     <w:lsdException w:name="heading 5" w:qFormat="1"/>
     <w:lsdException w:name="heading 6" w:qFormat="1"/>
-    <w:lsdException w:name="heading 7" w:qFormat="1"/>
+    <w:lsdException w:name="heading 7" w:semiHidden="1" w:unhideWhenUsed="1" w:qFormat="1"/>
     <w:lsdException w:name="heading 8" w:semiHidden="1" w:unhideWhenUsed="1" w:qFormat="1"/>
     <w:lsdException w:name="heading 9" w:semiHidden="1" w:unhideWhenUsed="1" w:qFormat="1"/>
-    <w:lsdException w:name="caption" w:qFormat="1"/>
+    <w:lsdException w:name="index 1" w:semiHidden="1" w:unhideWhenUsed="1"/>
+    <w:lsdException w:name="index 2" w:semiHidden="1" w:unhideWhenUsed="1"/>
+    <w:lsdException w:name="index 3" w:semiHidden="1" w:unhideWhenUsed="1"/>
+    <w:lsdException w:name="index 4" w:semiHidden="1" w:unhideWhenUsed="1"/>
+    <w:lsdException w:name="index 5" w:semiHidden="1" w:unhideWhenUsed="1"/>
+    <w:lsdException w:name="index 6" w:semiHidden="1" w:unhideWhenUsed="1"/>
+    <w:lsdException w:name="index 7" w:semiHidden="1" w:unhideWhenUsed="1"/>
+    <w:lsdException w:name="index 8" w:semiHidden="1" w:unhideWhenUsed="1"/>
+    <w:lsdException w:name="index 9" w:semiHidden="1" w:unhideWhenUsed="1"/>
+    <w:lsdException w:name="toc 1" w:semiHidden="1" w:unhideWhenUsed="1"/>
+    <w:lsdException w:name="toc 2" w:semiHidden="1" w:unhideWhenUsed="1"/>
+    <w:lsdException w:name="toc 3" w:semiHidden="1" w:unhideWhenUsed="1"/>
+    <w:lsdException w:name="toc 4" w:semiHidden="1" w:unhideWhenUsed="1"/>
+    <w:lsdException w:name="toc 5" w:semiHidden="1" w:unhideWhenUsed="1"/>
+    <w:lsdException w:name="toc 6" w:semiHidden="1" w:unhideWhenUsed="1"/>
+    <w:lsdException w:name="toc 7" w:semiHidden="1" w:unhideWhenUsed="1"/>
+    <w:lsdException w:name="toc 8" w:semiHidden="1" w:unhideWhenUsed="1"/>
+    <w:lsdException w:name="toc 9" w:semiHidden="1" w:unhideWhenUsed="1"/>
+    <w:lsdException w:name="Normal Indent" w:semiHidden="1" w:unhideWhenUsed="1"/>
+    <w:lsdException w:name="footnote text" w:semiHidden="1" w:unhideWhenUsed="1"/>
+    <w:lsdException w:name="annotation text" w:semiHidden="1" w:unhideWhenUsed="1"/>
+    <w:lsdException w:name="header" w:semiHidden="1" w:unhideWhenUsed="1"/>
+    <w:lsdException w:name="footer" w:semiHidden="1" w:unhideWhenUsed="1"/>
+    <w:lsdException w:name="index heading" w:semiHidden="1" w:unhideWhenUsed="1"/>
+    <w:lsdException w:name="caption" w:semiHidden="1" w:unhideWhenUsed="1" w:qFormat="1"/>
+    <w:lsdException w:name="table of figures" w:semiHidden="1" w:unhideWhenUsed="1"/>
+    <w:lsdException w:name="envelope address" w:semiHidden="1" w:unhideWhenUsed="1"/>
+    <w:lsdException w:name="envelope return" w:semiHidden="1" w:unhideWhenUsed="1"/>
+    <w:lsdException w:name="footnote reference" w:semiHidden="1" w:unhideWhenUsed="1"/>
+    <w:lsdException w:name="annotation reference" w:semiHidden="1" w:unhideWhenUsed="1"/>
+    <w:lsdException w:name="line number" w:semiHidden="1" w:unhideWhenUsed="1"/>
+    <w:lsdException w:name="page number" w:semiHidden="1" w:unhideWhenUsed="1"/>
+    <w:lsdException w:name="endnote reference" w:semiHidden="1" w:unhideWhenUsed="1"/>
+    <w:lsdException w:name="endnote text" w:semiHidden="1" w:unhideWhenUsed="1"/>
+    <w:lsdException w:name="table of authorities" w:semiHidden="1" w:unhideWhenUsed="1"/>
+    <w:lsdException w:name="macro" w:semiHidden="1" w:unhideWhenUsed="1"/>
+    <w:lsdException w:name="toa heading" w:semiHidden="1" w:unhideWhenUsed="1"/>
+    <w:lsdException w:name="List" w:semiHidden="1" w:unhideWhenUsed="1"/>
+    <w:lsdException w:name="List Bullet" w:semiHidden="1" w:unhideWhenUsed="1"/>
+    <w:lsdException w:name="List 2" w:semiHidden="1" w:unhideWhenUsed="1"/>
+    <w:lsdException w:name="List 3" w:semiHidden="1" w:unhideWhenUsed="1"/>
+    <w:lsdException w:name="List Bullet 2" w:semiHidden="1" w:unhideWhenUsed="1"/>
+    <w:lsdException w:name="List Bullet 3" w:semiHidden="1" w:unhideWhenUsed="1"/>
+    <w:lsdException w:name="List Bullet 4" w:semiHidden="1" w:unhideWhenUsed="1"/>
+    <w:lsdException w:name="List Bullet 5" w:semiHidden="1" w:unhideWhenUsed="1"/>
+    <w:lsdException w:name="List Number 2" w:semiHidden="1" w:unhideWhenUsed="1"/>
+    <w:lsdException w:name="List Number 3" w:semiHidden="1" w:unhideWhenUsed="1"/>
+    <w:lsdException w:name="List Number 4" w:semiHidden="1" w:unhideWhenUsed="1"/>
+    <w:lsdException w:name="List Number 5" w:semiHidden="1" w:unhideWhenUsed="1"/>
     <w:lsdException w:name="Title" w:qFormat="1"/>
+    <w:lsdException w:name="Closing" w:semiHidden="1" w:unhideWhenUsed="1"/>
+    <w:lsdException w:name="Signature" w:semiHidden="1" w:unhideWhenUsed="1"/>
+    <w:lsdException w:name="Default Paragraph Font" w:semiHidden="1" w:unhideWhenUsed="1"/>
+    <w:lsdException w:name="Body Text" w:semiHidden="1" w:unhideWhenUsed="1"/>
+    <w:lsdException w:name="Body Text Indent" w:semiHidden="1" w:unhideWhenUsed="1"/>
+    <w:lsdException w:name="List Continue" w:semiHidden="1" w:unhideWhenUsed="1"/>
+    <w:lsdException w:name="List Continue 2" w:semiHidden="1" w:unhideWhenUsed="1"/>
+    <w:lsdException w:name="List Continue 3" w:semiHidden="1" w:unhideWhenUsed="1"/>
+    <w:lsdException w:name="List Continue 4" w:semiHidden="1" w:unhideWhenUsed="1"/>
+    <w:lsdException w:name="List Continue 5" w:semiHidden="1" w:unhideWhenUsed="1"/>
+    <w:lsdException w:name="Message Header" w:semiHidden="1" w:unhideWhenUsed="1"/>
     <w:lsdException w:name="Subtitle" w:qFormat="1"/>
+    <w:lsdException w:name="Body Text First Indent 2" w:semiHidden="1" w:unhideWhenUsed="1"/>
+    <w:lsdException w:name="Note Heading" w:semiHidden="1" w:unhideWhenUsed="1"/>
+    <w:lsdException w:name="Body Text 2" w:semiHidden="1" w:unhideWhenUsed="1"/>
+    <w:lsdException w:name="Body Text 3" w:semiHidden="1" w:unhideWhenUsed="1"/>
+    <w:lsdException w:name="Body Text Indent 2" w:semiHidden="1" w:unhideWhenUsed="1"/>
+    <w:lsdException w:name="Body Text Indent 3" w:semiHidden="1" w:unhideWhenUsed="1"/>
+    <w:lsdException w:name="Block Text" w:semiHidden="1" w:unhideWhenUsed="1"/>
+    <w:lsdException w:name="Hyperlink" w:semiHidden="1" w:unhideWhenUsed="1"/>
+    <w:lsdException w:name="FollowedHyperlink" w:semiHidden="1" w:unhideWhenUsed="1"/>
     <w:lsdException w:name="Strong" w:qFormat="1"/>
     <w:lsdException w:name="Emphasis" w:qFormat="1"/>
+    <w:lsdException w:name="Document Map" w:semiHidden="1" w:unhideWhenUsed="1"/>
+    <w:lsdException w:name="Plain Text" w:semiHidden="1" w:unhideWhenUsed="1"/>
+    <w:lsdException w:name="E-mail Signature" w:semiHidden="1" w:unhideWhenUsed="1"/>
+    <w:lsdException w:name="HTML Top of Form" w:semiHidden="1" w:unhideWhenUsed="1"/>
+    <w:lsdException w:name="HTML Bottom of Form" w:semiHidden="1" w:unhideWhenUsed="1"/>
+    <w:lsdException w:name="Normal (Web)" w:semiHidden="1" w:unhideWhenUsed="1"/>
+    <w:lsdException w:name="HTML Acronym" w:semiHidden="1" w:unhideWhenUsed="1"/>
+    <w:lsdException w:name="HTML Address" w:semiHidden="1" w:unhideWhenUsed="1"/>
+    <w:lsdException w:name="HTML Cite" w:semiHidden="1" w:unhideWhenUsed="1"/>
+    <w:lsdException w:name="HTML Code" w:semiHidden="1" w:unhideWhenUsed="1"/>
+    <w:lsdException w:name="HTML Definition" w:semiHidden="1" w:unhideWhenUsed="1"/>
+    <w:lsdException w:name="HTML Keyboard" w:semiHidden="1" w:unhideWhenUsed="1"/>
+    <w:lsdException w:name="HTML Preformatted" w:semiHidden="1" w:unhideWhenUsed="1"/>
+    <w:lsdException w:name="HTML Sample" w:semiHidden="1" w:unhideWhenUsed="1"/>
+    <w:lsdException w:name="HTML Typewriter" w:semiHidden="1" w:unhideWhenUsed="1"/>
+    <w:lsdException w:name="HTML Variable" w:semiHidden="1" w:unhideWhenUsed="1"/>
+    <w:lsdException w:name="Normal Table" w:semiHidden="1" w:unhideWhenUsed="1"/>
+    <w:lsdException w:name="annotation subject" w:semiHidden="1" w:unhideWhenUsed="1"/>
+    <w:lsdException w:name="No List" w:semiHidden="1" w:unhideWhenUsed="1"/>
+    <w:lsdException w:name="Outline List 1" w:semiHidden="1" w:unhideWhenUsed="1"/>
+    <w:lsdException w:name="Outline List 2" w:semiHidden="1" w:unhideWhenUsed="1"/>
+    <w:lsdException w:name="Outline List 3" w:semiHidden="1" w:unhideWhenUsed="1"/>
+    <w:lsdException w:name="Table Simple 1" w:semiHidden="1" w:unhideWhenUsed="1"/>
+    <w:lsdException w:name="Table Simple 2" w:semiHidden="1" w:unhideWhenUsed="1"/>
+    <w:lsdException w:name="Table Simple 3" w:semiHidden="1" w:unhideWhenUsed="1"/>
+    <w:lsdException w:name="Table Classic 1" w:semiHidden="1" w:unhideWhenUsed="1"/>
+    <w:lsdException w:name="Table Classic 2" w:semiHidden="1" w:unhideWhenUsed="1"/>
+    <w:lsdException w:name="Table Classic 3" w:semiHidden="1" w:unhideWhenUsed="1"/>
+    <w:lsdException w:name="Table Classic 4" w:semiHidden="1" w:unhideWhenUsed="1"/>
+    <w:lsdException w:name="Table Colorful 1" w:semiHidden="1" w:unhideWhenUsed="1"/>
+    <w:lsdException w:name="Table Colorful 2" w:semiHidden="1" w:unhideWhenUsed="1"/>
+    <w:lsdException w:name="Table Colorful 3" w:semiHidden="1" w:unhideWhenUsed="1"/>
+    <w:lsdException w:name="Table Columns 1" w:semiHidden="1" w:unhideWhenUsed="1"/>
+    <w:lsdException w:name="Table Columns 2" w:semiHidden="1" w:unhideWhenUsed="1"/>
+    <w:lsdException w:name="Table Columns 3" w:semiHidden="1" w:unhideWhenUsed="1"/>
+    <w:lsdException w:name="Table Columns 4" w:semiHidden="1" w:unhideWhenUsed="1"/>
+    <w:lsdException w:name="Table Columns 5" w:semiHidden="1" w:unhideWhenUsed="1"/>
+    <w:lsdException w:name="Table Grid 1" w:semiHidden="1" w:unhideWhenUsed="1"/>
+    <w:lsdException w:name="Table Grid 2" w:semiHidden="1" w:unhideWhenUsed="1"/>
+    <w:lsdException w:name="Table Grid 3" w:semiHidden="1" w:unhideWhenUsed="1"/>
+    <w:lsdException w:name="Table Grid 4" w:semiHidden="1" w:unhideWhenUsed="1"/>
+    <w:lsdException w:name="Table Grid 5" w:semiHidden="1" w:unhideWhenUsed="1"/>
+    <w:lsdException w:name="Table Grid 6" w:semiHidden="1" w:unhideWhenUsed="1"/>
+    <w:lsdException w:name="Table Grid 7" w:semiHidden="1" w:unhideWhenUsed="1"/>
+    <w:lsdException w:name="Table Grid 8" w:semiHidden="1" w:unhideWhenUsed="1"/>
+    <w:lsdException w:name="Table List 1" w:semiHidden="1" w:unhideWhenUsed="1"/>
+    <w:lsdException w:name="Table List 2" w:semiHidden="1" w:unhideWhenUsed="1"/>
+    <w:lsdException w:name="Table List 3" w:semiHidden="1" w:unhideWhenUsed="1"/>
+    <w:lsdException w:name="Table List 4" w:semiHidden="1" w:unhideWhenUsed="1"/>
+    <w:lsdException w:name="Table List 5" w:semiHidden="1" w:unhideWhenUsed="1"/>
+    <w:lsdException w:name="Table List 6" w:semiHidden="1" w:unhideWhenUsed="1"/>
+    <w:lsdException w:name="Table List 7" w:semiHidden="1" w:unhideWhenUsed="1"/>
+    <w:lsdException w:name="Table List 8" w:semiHidden="1" w:unhideWhenUsed="1"/>
+    <w:lsdException w:name="Table 3D effects 1" w:semiHidden="1" w:unhideWhenUsed="1"/>
+    <w:lsdException w:name="Table 3D effects 2" w:semiHidden="1" w:unhideWhenUsed="1"/>
+    <w:lsdException w:name="Table 3D effects 3" w:semiHidden="1" w:unhideWhenUsed="1"/>
+    <w:lsdException w:name="Table Contemporary" w:semiHidden="1" w:unhideWhenUsed="1"/>
+    <w:lsdException w:name="Table Elegant" w:semiHidden="1" w:unhideWhenUsed="1"/>
+    <w:lsdException w:name="Table Professional" w:semiHidden="1" w:unhideWhenUsed="1"/>
+    <w:lsdException w:name="Table Subtle 1" w:semiHidden="1" w:unhideWhenUsed="1"/>
+    <w:lsdException w:name="Table Subtle 2" w:semiHidden="1" w:unhideWhenUsed="1"/>
+    <w:lsdException w:name="Table Web 1" w:semiHidden="1" w:unhideWhenUsed="1"/>
+    <w:lsdException w:name="Table Web 2" w:semiHidden="1" w:unhideWhenUsed="1"/>
+    <w:lsdException w:name="Table Web 3" w:semiHidden="1" w:unhideWhenUsed="1"/>
+    <w:lsdException w:name="Balloon Text" w:semiHidden="1" w:unhideWhenUsed="1"/>
+    <w:lsdException w:name="Table Theme" w:semiHidden="1" w:unhideWhenUsed="1"/>
     <w:lsdException w:name="Placeholder Text" w:semiHidden="1" w:uiPriority="99"/>
     <w:lsdException w:name="No Spacing" w:uiPriority="1" w:qFormat="1"/>
     <w:lsdException w:name="Light Shading" w:uiPriority="60"/>
@@ -4354,419 +4500,110 @@
     <w:lsdException w:name="Book Title" w:uiPriority="33" w:qFormat="1"/>
     <w:lsdException w:name="Bibliography" w:semiHidden="1" w:uiPriority="37" w:unhideWhenUsed="1"/>
     <w:lsdException w:name="TOC Heading" w:semiHidden="1" w:uiPriority="39" w:unhideWhenUsed="1" w:qFormat="1"/>
-  </w:latentStyles>
-  <w:style w:type="paragraph" w:default="1" w:styleId="Normal">
-    <w:name w:val="Normal"/>
-    <w:qFormat/>
-  </w:style>
-  <w:style w:type="paragraph" w:styleId="Heading1">
-    <w:name w:val="heading 1"/>
-    <w:basedOn w:val="Normal"/>
-    <w:next w:val="Normal"/>
-    <w:qFormat/>
-    <w:pPr>
-      <w:keepNext/>
-      <w:outlineLvl w:val="0"/>
-    </w:pPr>
-    <w:rPr>
-      <w:rFonts w:ascii="VNI-Times" w:hAnsi="VNI-Times"/>
-      <w:sz w:val="24"/>
-    </w:rPr>
-  </w:style>
-  <w:style w:type="paragraph" w:styleId="Heading2">
-    <w:name w:val="heading 2"/>
-    <w:basedOn w:val="Normal"/>
-    <w:next w:val="Normal"/>
-    <w:qFormat/>
-    <w:pPr>
-      <w:keepNext/>
-      <w:jc w:val="center"/>
-      <w:outlineLvl w:val="1"/>
-    </w:pPr>
-    <w:rPr>
-      <w:rFonts w:ascii="VNI-Times" w:hAnsi="VNI-Times"/>
-      <w:b/>
-      <w:sz w:val="28"/>
-    </w:rPr>
-  </w:style>
-  <w:style w:type="paragraph" w:styleId="Heading3">
-    <w:name w:val="heading 3"/>
-    <w:basedOn w:val="Normal"/>
-    <w:next w:val="Normal"/>
-    <w:qFormat/>
-    <w:pPr>
-      <w:keepNext/>
-      <w:jc w:val="center"/>
-      <w:outlineLvl w:val="2"/>
-    </w:pPr>
-    <w:rPr>
-      <w:rFonts w:ascii="VNI-Times" w:hAnsi="VNI-Times"/>
-      <w:b/>
-      <w:bCs/>
-      <w:sz w:val="22"/>
-    </w:rPr>
-  </w:style>
-  <w:style w:type="paragraph" w:styleId="Heading4">
-    <w:name w:val="heading 4"/>
-    <w:basedOn w:val="Normal"/>
-    <w:next w:val="Normal"/>
-    <w:qFormat/>
-    <w:pPr>
-      <w:keepNext/>
-      <w:jc w:val="center"/>
-      <w:outlineLvl w:val="3"/>
-    </w:pPr>
-    <w:rPr>
-      <w:rFonts w:ascii="VNI-Times" w:hAnsi="VNI-Times"/>
-      <w:sz w:val="24"/>
-    </w:rPr>
-  </w:style>
-  <w:style w:type="paragraph" w:styleId="Heading5">
-    <w:name w:val="heading 5"/>
-    <w:basedOn w:val="Normal"/>
-    <w:next w:val="Normal"/>
-    <w:qFormat/>
-    <w:pPr>
-      <w:keepNext/>
-      <w:outlineLvl w:val="4"/>
-    </w:pPr>
-    <w:rPr>
-      <w:rFonts w:ascii="VNI-Times" w:hAnsi="VNI-Times"/>
-      <w:sz w:val="26"/>
-    </w:rPr>
-  </w:style>
-  <w:style w:type="paragraph" w:styleId="Heading6">
-    <w:name w:val="heading 6"/>
-    <w:basedOn w:val="Normal"/>
-    <w:next w:val="Normal"/>
-    <w:qFormat/>
-    <w:pPr>
-      <w:keepNext/>
-      <w:jc w:val="center"/>
-      <w:outlineLvl w:val="5"/>
-    </w:pPr>
-    <w:rPr>
-      <w:rFonts w:ascii="VNI-Times" w:hAnsi="VNI-Times"/>
-      <w:sz w:val="26"/>
-    </w:rPr>
-  </w:style>
-  <w:style w:type="paragraph" w:styleId="Heading7">
-    <w:name w:val="heading 7"/>
-    <w:basedOn w:val="Normal"/>
-    <w:next w:val="Normal"/>
-    <w:qFormat/>
-    <w:pPr>
-      <w:keepNext/>
-      <w:pBdr>
-        <w:bottom w:val="single" w:sz="12" w:space="1" w:color="auto"/>
-      </w:pBdr>
-      <w:jc w:val="center"/>
-      <w:outlineLvl w:val="6"/>
-    </w:pPr>
-    <w:rPr>
-      <w:rFonts w:ascii="VNI-Times" w:hAnsi="VNI-Times"/>
-      <w:b/>
-      <w:bCs/>
-    </w:rPr>
-  </w:style>
-  <w:style w:type="character" w:default="1" w:styleId="DefaultParagraphFont">
-    <w:name w:val="Default Paragraph Font"/>
-    <w:uiPriority w:val="1"/>
-    <w:semiHidden/>
-    <w:unhideWhenUsed/>
-  </w:style>
-  <w:style w:type="table" w:default="1" w:styleId="TableNormal">
-    <w:name w:val="Normal Table"/>
-    <w:uiPriority w:val="99"/>
-    <w:semiHidden/>
-    <w:unhideWhenUsed/>
-    <w:tblPr>
-      <w:tblInd w:w="0" w:type="dxa"/>
-      <w:tblCellMar>
-        <w:top w:w="0" w:type="dxa"/>
-        <w:left w:w="108" w:type="dxa"/>
-        <w:bottom w:w="0" w:type="dxa"/>
-        <w:right w:w="108" w:type="dxa"/>
-      </w:tblCellMar>
-    </w:tblPr>
-  </w:style>
-  <w:style w:type="numbering" w:default="1" w:styleId="NoList">
-    <w:name w:val="No List"/>
-    <w:uiPriority w:val="99"/>
-    <w:semiHidden/>
-    <w:unhideWhenUsed/>
-  </w:style>
-  <w:style w:type="paragraph" w:styleId="Caption">
-    <w:name w:val="caption"/>
-    <w:basedOn w:val="Normal"/>
-    <w:next w:val="Normal"/>
-    <w:qFormat/>
-    <w:pPr>
-      <w:numPr>
-        <w:numId w:val="3"/>
-      </w:numPr>
-    </w:pPr>
-    <w:rPr>
-      <w:rFonts w:ascii="VNI-Times" w:hAnsi="VNI-Times"/>
-      <w:b/>
-      <w:sz w:val="24"/>
-    </w:rPr>
-  </w:style>
-  <w:style w:type="paragraph" w:styleId="BodyText2">
-    <w:name w:val="Body Text 2"/>
-    <w:basedOn w:val="Normal"/>
-    <w:pPr>
-      <w:jc w:val="both"/>
-    </w:pPr>
-    <w:rPr>
-      <w:rFonts w:ascii="VNI-Times" w:hAnsi="VNI-Times"/>
-      <w:sz w:val="26"/>
-    </w:rPr>
-  </w:style>
-  <w:style w:type="paragraph" w:styleId="BodyText">
-    <w:name w:val="Body Text"/>
-    <w:basedOn w:val="Normal"/>
-    <w:pPr>
-      <w:jc w:val="center"/>
-    </w:pPr>
-    <w:rPr>
-      <w:rFonts w:ascii="VNI-Times" w:hAnsi="VNI-Times"/>
-      <w:sz w:val="24"/>
-    </w:rPr>
-  </w:style>
-  <w:style w:type="paragraph" w:styleId="Header">
-    <w:name w:val="header"/>
-    <w:basedOn w:val="Normal"/>
-    <w:pPr>
-      <w:tabs>
-        <w:tab w:val="center" w:pos="4320"/>
-        <w:tab w:val="right" w:pos="8640"/>
-      </w:tabs>
-    </w:pPr>
-  </w:style>
-  <w:style w:type="paragraph" w:styleId="Footer">
-    <w:name w:val="footer"/>
-    <w:basedOn w:val="Normal"/>
-    <w:pPr>
-      <w:tabs>
-        <w:tab w:val="center" w:pos="4320"/>
-        <w:tab w:val="right" w:pos="8640"/>
-      </w:tabs>
-    </w:pPr>
-  </w:style>
-  <w:style w:type="character" w:styleId="PageNumber">
-    <w:name w:val="page number"/>
-    <w:basedOn w:val="DefaultParagraphFont"/>
-  </w:style>
-  <w:style w:type="paragraph" w:styleId="BodyText3">
-    <w:name w:val="Body Text 3"/>
-    <w:basedOn w:val="Normal"/>
-    <w:pPr>
-      <w:jc w:val="both"/>
-    </w:pPr>
-    <w:rPr>
-      <w:rFonts w:ascii="VNI-Times" w:hAnsi="VNI-Times"/>
-      <w:sz w:val="22"/>
-    </w:rPr>
-  </w:style>
-  <w:style w:type="paragraph" w:styleId="BalloonText">
-    <w:name w:val="Balloon Text"/>
-    <w:basedOn w:val="Normal"/>
-    <w:semiHidden/>
-    <w:rsid w:val="007A15BD"/>
-    <w:rPr>
-      <w:rFonts w:ascii="Tahoma" w:hAnsi="Tahoma" w:cs="Tahoma"/>
-      <w:sz w:val="16"/>
-      <w:szCs w:val="16"/>
-    </w:rPr>
-  </w:style>
-  <w:style w:type="paragraph" w:customStyle="1" w:styleId="a">
-    <w:basedOn w:val="Normal"/>
-    <w:rsid w:val="00D65A4F"/>
-    <w:pPr>
-      <w:spacing w:after="160" w:line="240" w:lineRule="exact"/>
-    </w:pPr>
-    <w:rPr>
-      <w:rFonts w:ascii="Verdana" w:hAnsi="Verdana"/>
-    </w:rPr>
-  </w:style>
-  <w:style w:type="paragraph" w:customStyle="1" w:styleId="Char">
-    <w:name w:val="Char"/>
-    <w:basedOn w:val="Normal"/>
-    <w:rsid w:val="00C91931"/>
-    <w:pPr>
-      <w:spacing w:after="160" w:line="240" w:lineRule="exact"/>
-    </w:pPr>
-    <w:rPr>
-      <w:rFonts w:ascii="Verdana" w:hAnsi="Verdana"/>
-    </w:rPr>
-  </w:style>
-  <w:style w:type="paragraph" w:styleId="NormalWeb">
-    <w:name w:val="Normal (Web)"/>
-    <w:basedOn w:val="Normal"/>
-    <w:unhideWhenUsed/>
-    <w:rsid w:val="001B0D65"/>
-    <w:pPr>
-      <w:spacing w:before="100" w:beforeAutospacing="1" w:after="100" w:afterAutospacing="1"/>
-    </w:pPr>
-    <w:rPr>
-      <w:sz w:val="24"/>
-      <w:szCs w:val="24"/>
-      <w:lang w:val="vi-VN" w:eastAsia="vi-VN"/>
-    </w:rPr>
-  </w:style>
-  <w:style w:type="paragraph" w:styleId="ListParagraph">
-    <w:name w:val="List Paragraph"/>
-    <w:basedOn w:val="Normal"/>
-    <w:uiPriority w:val="34"/>
-    <w:qFormat/>
-    <w:rsid w:val="00905F7D"/>
-    <w:pPr>
-      <w:ind w:left="720"/>
-      <w:contextualSpacing/>
-    </w:pPr>
-  </w:style>
-</w:styles>
-</file>
-
-<file path=word/stylesWithEffects.xml><?xml version="1.0" encoding="utf-8"?>
-<w:styles xmlns:wpc="http://schemas.microsoft.com/office/word/2010/wordprocessingCanvas" xmlns:mc="http://schemas.openxmlformats.org/markup-compatibility/2006" xmlns:o="urn:schemas-microsoft-com:office:office" xmlns:r="http://schemas.openxmlformats.org/officeDocument/2006/relationships" xmlns:m="http://schemas.openxmlformats.org/officeDocument/2006/math" xmlns:v="urn:schemas-microsoft-com:vml" xmlns:wp14="http://schemas.microsoft.com/office/word/2010/wordprocessingDrawing" xmlns:wp="http://schemas.openxmlformats.org/drawingml/2006/wordprocessingDrawing" xmlns:w10="urn:schemas-microsoft-com:office:word" xmlns:w="http://schemas.openxmlformats.org/wordprocessingml/2006/main" xmlns:w14="http://schemas.microsoft.com/office/word/2010/wordml" xmlns:wpg="http://schemas.microsoft.com/office/word/2010/wordprocessingGroup" xmlns:wpi="http://schemas.microsoft.com/office/word/2010/wordprocessingInk" xmlns:wne="http://schemas.microsoft.com/office/word/2006/wordml" xmlns:wps="http://schemas.microsoft.com/office/word/2010/wordprocessingShape" mc:Ignorable="w14 wp14">
-  <w:docDefaults>
-    <w:rPrDefault>
-      <w:rPr>
-        <w:rFonts w:ascii="Times New Roman" w:eastAsia="Times New Roman" w:hAnsi="Times New Roman" w:cs="Times New Roman"/>
-        <w:lang w:val="en-US" w:eastAsia="en-US" w:bidi="ar-SA"/>
-      </w:rPr>
-    </w:rPrDefault>
-    <w:pPrDefault/>
-  </w:docDefaults>
-  <w:latentStyles w:defLockedState="0" w:defUIPriority="0" w:defSemiHidden="0" w:defUnhideWhenUsed="0" w:defQFormat="0" w:count="267">
-    <w:lsdException w:name="Normal" w:qFormat="1"/>
-    <w:lsdException w:name="heading 1" w:qFormat="1"/>
-    <w:lsdException w:name="heading 2" w:qFormat="1"/>
-    <w:lsdException w:name="heading 3" w:qFormat="1"/>
-    <w:lsdException w:name="heading 4" w:qFormat="1"/>
-    <w:lsdException w:name="heading 5" w:qFormat="1"/>
-    <w:lsdException w:name="heading 6" w:qFormat="1"/>
-    <w:lsdException w:name="heading 7" w:qFormat="1"/>
-    <w:lsdException w:name="heading 8" w:semiHidden="1" w:unhideWhenUsed="1" w:qFormat="1"/>
-    <w:lsdException w:name="heading 9" w:semiHidden="1" w:unhideWhenUsed="1" w:qFormat="1"/>
-    <w:lsdException w:name="caption" w:qFormat="1"/>
-    <w:lsdException w:name="Title" w:qFormat="1"/>
-    <w:lsdException w:name="Subtitle" w:qFormat="1"/>
-    <w:lsdException w:name="Strong" w:qFormat="1"/>
-    <w:lsdException w:name="Emphasis" w:qFormat="1"/>
-    <w:lsdException w:name="Placeholder Text" w:semiHidden="1" w:uiPriority="99"/>
-    <w:lsdException w:name="No Spacing" w:uiPriority="1" w:qFormat="1"/>
-    <w:lsdException w:name="Light Shading" w:uiPriority="60"/>
-    <w:lsdException w:name="Light List" w:uiPriority="61"/>
-    <w:lsdException w:name="Light Grid" w:uiPriority="62"/>
-    <w:lsdException w:name="Medium Shading 1" w:uiPriority="63"/>
-    <w:lsdException w:name="Medium Shading 2" w:uiPriority="64"/>
-    <w:lsdException w:name="Medium List 1" w:uiPriority="65"/>
-    <w:lsdException w:name="Medium List 2" w:uiPriority="66"/>
-    <w:lsdException w:name="Medium Grid 1" w:uiPriority="67"/>
-    <w:lsdException w:name="Medium Grid 2" w:uiPriority="68"/>
-    <w:lsdException w:name="Medium Grid 3" w:uiPriority="69"/>
-    <w:lsdException w:name="Dark List" w:uiPriority="70"/>
-    <w:lsdException w:name="Colorful Shading" w:uiPriority="71"/>
-    <w:lsdException w:name="Colorful List" w:uiPriority="72"/>
-    <w:lsdException w:name="Colorful Grid" w:uiPriority="73"/>
-    <w:lsdException w:name="Light Shading Accent 1" w:uiPriority="60"/>
-    <w:lsdException w:name="Light List Accent 1" w:uiPriority="61"/>
-    <w:lsdException w:name="Light Grid Accent 1" w:uiPriority="62"/>
-    <w:lsdException w:name="Medium Shading 1 Accent 1" w:uiPriority="63"/>
-    <w:lsdException w:name="Medium Shading 2 Accent 1" w:uiPriority="64"/>
-    <w:lsdException w:name="Medium List 1 Accent 1" w:uiPriority="65"/>
-    <w:lsdException w:name="Revision" w:semiHidden="1" w:uiPriority="99"/>
-    <w:lsdException w:name="List Paragraph" w:uiPriority="34" w:qFormat="1"/>
-    <w:lsdException w:name="Quote" w:uiPriority="29" w:qFormat="1"/>
-    <w:lsdException w:name="Intense Quote" w:uiPriority="30" w:qFormat="1"/>
-    <w:lsdException w:name="Medium List 2 Accent 1" w:uiPriority="66"/>
-    <w:lsdException w:name="Medium Grid 1 Accent 1" w:uiPriority="67"/>
-    <w:lsdException w:name="Medium Grid 2 Accent 1" w:uiPriority="68"/>
-    <w:lsdException w:name="Medium Grid 3 Accent 1" w:uiPriority="69"/>
-    <w:lsdException w:name="Dark List Accent 1" w:uiPriority="70"/>
-    <w:lsdException w:name="Colorful Shading Accent 1" w:uiPriority="71"/>
-    <w:lsdException w:name="Colorful List Accent 1" w:uiPriority="72"/>
-    <w:lsdException w:name="Colorful Grid Accent 1" w:uiPriority="73"/>
-    <w:lsdException w:name="Light Shading Accent 2" w:uiPriority="60"/>
-    <w:lsdException w:name="Light List Accent 2" w:uiPriority="61"/>
-    <w:lsdException w:name="Light Grid Accent 2" w:uiPriority="62"/>
-    <w:lsdException w:name="Medium Shading 1 Accent 2" w:uiPriority="63"/>
-    <w:lsdException w:name="Medium Shading 2 Accent 2" w:uiPriority="64"/>
-    <w:lsdException w:name="Medium List 1 Accent 2" w:uiPriority="65"/>
-    <w:lsdException w:name="Medium List 2 Accent 2" w:uiPriority="66"/>
-    <w:lsdException w:name="Medium Grid 1 Accent 2" w:uiPriority="67"/>
-    <w:lsdException w:name="Medium Grid 2 Accent 2" w:uiPriority="68"/>
-    <w:lsdException w:name="Medium Grid 3 Accent 2" w:uiPriority="69"/>
-    <w:lsdException w:name="Dark List Accent 2" w:uiPriority="70"/>
-    <w:lsdException w:name="Colorful Shading Accent 2" w:uiPriority="71"/>
-    <w:lsdException w:name="Colorful List Accent 2" w:uiPriority="72"/>
-    <w:lsdException w:name="Colorful Grid Accent 2" w:uiPriority="73"/>
-    <w:lsdException w:name="Light Shading Accent 3" w:uiPriority="60"/>
-    <w:lsdException w:name="Light List Accent 3" w:uiPriority="61"/>
-    <w:lsdException w:name="Light Grid Accent 3" w:uiPriority="62"/>
-    <w:lsdException w:name="Medium Shading 1 Accent 3" w:uiPriority="63"/>
-    <w:lsdException w:name="Medium Shading 2 Accent 3" w:uiPriority="64"/>
-    <w:lsdException w:name="Medium List 1 Accent 3" w:uiPriority="65"/>
-    <w:lsdException w:name="Medium List 2 Accent 3" w:uiPriority="66"/>
-    <w:lsdException w:name="Medium Grid 1 Accent 3" w:uiPriority="67"/>
-    <w:lsdException w:name="Medium Grid 2 Accent 3" w:uiPriority="68"/>
-    <w:lsdException w:name="Medium Grid 3 Accent 3" w:uiPriority="69"/>
-    <w:lsdException w:name="Dark List Accent 3" w:uiPriority="70"/>
-    <w:lsdException w:name="Colorful Shading Accent 3" w:uiPriority="71"/>
-    <w:lsdException w:name="Colorful List Accent 3" w:uiPriority="72"/>
-    <w:lsdException w:name="Colorful Grid Accent 3" w:uiPriority="73"/>
-    <w:lsdException w:name="Light Shading Accent 4" w:uiPriority="60"/>
-    <w:lsdException w:name="Light List Accent 4" w:uiPriority="61"/>
-    <w:lsdException w:name="Light Grid Accent 4" w:uiPriority="62"/>
-    <w:lsdException w:name="Medium Shading 1 Accent 4" w:uiPriority="63"/>
-    <w:lsdException w:name="Medium Shading 2 Accent 4" w:uiPriority="64"/>
-    <w:lsdException w:name="Medium List 1 Accent 4" w:uiPriority="65"/>
-    <w:lsdException w:name="Medium List 2 Accent 4" w:uiPriority="66"/>
-    <w:lsdException w:name="Medium Grid 1 Accent 4" w:uiPriority="67"/>
-    <w:lsdException w:name="Medium Grid 2 Accent 4" w:uiPriority="68"/>
-    <w:lsdException w:name="Medium Grid 3 Accent 4" w:uiPriority="69"/>
-    <w:lsdException w:name="Dark List Accent 4" w:uiPriority="70"/>
-    <w:lsdException w:name="Colorful Shading Accent 4" w:uiPriority="71"/>
-    <w:lsdException w:name="Colorful List Accent 4" w:uiPriority="72"/>
-    <w:lsdException w:name="Colorful Grid Accent 4" w:uiPriority="73"/>
-    <w:lsdException w:name="Light Shading Accent 5" w:uiPriority="60"/>
-    <w:lsdException w:name="Light List Accent 5" w:uiPriority="61"/>
-    <w:lsdException w:name="Light Grid Accent 5" w:uiPriority="62"/>
-    <w:lsdException w:name="Medium Shading 1 Accent 5" w:uiPriority="63"/>
-    <w:lsdException w:name="Medium Shading 2 Accent 5" w:uiPriority="64"/>
-    <w:lsdException w:name="Medium List 1 Accent 5" w:uiPriority="65"/>
-    <w:lsdException w:name="Medium List 2 Accent 5" w:uiPriority="66"/>
-    <w:lsdException w:name="Medium Grid 1 Accent 5" w:uiPriority="67"/>
-    <w:lsdException w:name="Medium Grid 2 Accent 5" w:uiPriority="68"/>
-    <w:lsdException w:name="Medium Grid 3 Accent 5" w:uiPriority="69"/>
-    <w:lsdException w:name="Dark List Accent 5" w:uiPriority="70"/>
-    <w:lsdException w:name="Colorful Shading Accent 5" w:uiPriority="71"/>
-    <w:lsdException w:name="Colorful List Accent 5" w:uiPriority="72"/>
-    <w:lsdException w:name="Colorful Grid Accent 5" w:uiPriority="73"/>
-    <w:lsdException w:name="Light Shading Accent 6" w:uiPriority="60"/>
-    <w:lsdException w:name="Light List Accent 6" w:uiPriority="61"/>
-    <w:lsdException w:name="Light Grid Accent 6" w:uiPriority="62"/>
-    <w:lsdException w:name="Medium Shading 1 Accent 6" w:uiPriority="63"/>
-    <w:lsdException w:name="Medium Shading 2 Accent 6" w:uiPriority="64"/>
-    <w:lsdException w:name="Medium List 1 Accent 6" w:uiPriority="65"/>
-    <w:lsdException w:name="Medium List 2 Accent 6" w:uiPriority="66"/>
-    <w:lsdException w:name="Medium Grid 1 Accent 6" w:uiPriority="67"/>
-    <w:lsdException w:name="Medium Grid 2 Accent 6" w:uiPriority="68"/>
-    <w:lsdException w:name="Medium Grid 3 Accent 6" w:uiPriority="69"/>
-    <w:lsdException w:name="Dark List Accent 6" w:uiPriority="70"/>
-    <w:lsdException w:name="Colorful Shading Accent 6" w:uiPriority="71"/>
-    <w:lsdException w:name="Colorful List Accent 6" w:uiPriority="72"/>
-    <w:lsdException w:name="Colorful Grid Accent 6" w:uiPriority="73"/>
-    <w:lsdException w:name="Subtle Emphasis" w:uiPriority="19" w:qFormat="1"/>
-    <w:lsdException w:name="Intense Emphasis" w:uiPriority="21" w:qFormat="1"/>
-    <w:lsdException w:name="Subtle Reference" w:uiPriority="31" w:qFormat="1"/>
-    <w:lsdException w:name="Intense Reference" w:uiPriority="32" w:qFormat="1"/>
-    <w:lsdException w:name="Book Title" w:uiPriority="33" w:qFormat="1"/>
-    <w:lsdException w:name="Bibliography" w:semiHidden="1" w:uiPriority="37" w:unhideWhenUsed="1"/>
-    <w:lsdException w:name="TOC Heading" w:semiHidden="1" w:uiPriority="39" w:unhideWhenUsed="1" w:qFormat="1"/>
+    <w:lsdException w:name="Plain Table 1" w:uiPriority="41"/>
+    <w:lsdException w:name="Plain Table 2" w:uiPriority="42"/>
+    <w:lsdException w:name="Plain Table 3" w:uiPriority="43"/>
+    <w:lsdException w:name="Plain Table 4" w:uiPriority="44"/>
+    <w:lsdException w:name="Plain Table 5" w:uiPriority="45"/>
+    <w:lsdException w:name="Grid Table Light" w:uiPriority="40"/>
+    <w:lsdException w:name="Grid Table 1 Light" w:uiPriority="46"/>
+    <w:lsdException w:name="Grid Table 2" w:uiPriority="47"/>
+    <w:lsdException w:name="Grid Table 3" w:uiPriority="48"/>
+    <w:lsdException w:name="Grid Table 4" w:uiPriority="49"/>
+    <w:lsdException w:name="Grid Table 5 Dark" w:uiPriority="50"/>
+    <w:lsdException w:name="Grid Table 6 Colorful" w:uiPriority="51"/>
+    <w:lsdException w:name="Grid Table 7 Colorful" w:uiPriority="52"/>
+    <w:lsdException w:name="Grid Table 1 Light Accent 1" w:uiPriority="46"/>
+    <w:lsdException w:name="Grid Table 2 Accent 1" w:uiPriority="47"/>
+    <w:lsdException w:name="Grid Table 3 Accent 1" w:uiPriority="48"/>
+    <w:lsdException w:name="Grid Table 4 Accent 1" w:uiPriority="49"/>
+    <w:lsdException w:name="Grid Table 5 Dark Accent 1" w:uiPriority="50"/>
+    <w:lsdException w:name="Grid Table 6 Colorful Accent 1" w:uiPriority="51"/>
+    <w:lsdException w:name="Grid Table 7 Colorful Accent 1" w:uiPriority="52"/>
+    <w:lsdException w:name="Grid Table 1 Light Accent 2" w:uiPriority="46"/>
+    <w:lsdException w:name="Grid Table 2 Accent 2" w:uiPriority="47"/>
+    <w:lsdException w:name="Grid Table 3 Accent 2" w:uiPriority="48"/>
+    <w:lsdException w:name="Grid Table 4 Accent 2" w:uiPriority="49"/>
+    <w:lsdException w:name="Grid Table 5 Dark Accent 2" w:uiPriority="50"/>
+    <w:lsdException w:name="Grid Table 6 Colorful Accent 2" w:uiPriority="51"/>
+    <w:lsdException w:name="Grid Table 7 Colorful Accent 2" w:uiPriority="52"/>
+    <w:lsdException w:name="Grid Table 1 Light Accent 3" w:uiPriority="46"/>
+    <w:lsdException w:name="Grid Table 2 Accent 3" w:uiPriority="47"/>
+    <w:lsdException w:name="Grid Table 3 Accent 3" w:uiPriority="48"/>
+    <w:lsdException w:name="Grid Table 4 Accent 3" w:uiPriority="49"/>
+    <w:lsdException w:name="Grid Table 5 Dark Accent 3" w:uiPriority="50"/>
+    <w:lsdException w:name="Grid Table 6 Colorful Accent 3" w:uiPriority="51"/>
+    <w:lsdException w:name="Grid Table 7 Colorful Accent 3" w:uiPriority="52"/>
+    <w:lsdException w:name="Grid Table 1 Light Accent 4" w:uiPriority="46"/>
+    <w:lsdException w:name="Grid Table 2 Accent 4" w:uiPriority="47"/>
+    <w:lsdException w:name="Grid Table 3 Accent 4" w:uiPriority="48"/>
+    <w:lsdException w:name="Grid Table 4 Accent 4" w:uiPriority="49"/>
+    <w:lsdException w:name="Grid Table 5 Dark Accent 4" w:uiPriority="50"/>
+    <w:lsdException w:name="Grid Table 6 Colorful Accent 4" w:uiPriority="51"/>
+    <w:lsdException w:name="Grid Table 7 Colorful Accent 4" w:uiPriority="52"/>
+    <w:lsdException w:name="Grid Table 1 Light Accent 5" w:uiPriority="46"/>
+    <w:lsdException w:name="Grid Table 2 Accent 5" w:uiPriority="47"/>
+    <w:lsdException w:name="Grid Table 3 Accent 5" w:uiPriority="48"/>
+    <w:lsdException w:name="Grid Table 4 Accent 5" w:uiPriority="49"/>
+    <w:lsdException w:name="Grid Table 5 Dark Accent 5" w:uiPriority="50"/>
+    <w:lsdException w:name="Grid Table 6 Colorful Accent 5" w:uiPriority="51"/>
+    <w:lsdException w:name="Grid Table 7 Colorful Accent 5" w:uiPriority="52"/>
+    <w:lsdException w:name="Grid Table 1 Light Accent 6" w:uiPriority="46"/>
+    <w:lsdException w:name="Grid Table 2 Accent 6" w:uiPriority="47"/>
+    <w:lsdException w:name="Grid Table 3 Accent 6" w:uiPriority="48"/>
+    <w:lsdException w:name="Grid Table 4 Accent 6" w:uiPriority="49"/>
+    <w:lsdException w:name="Grid Table 5 Dark Accent 6" w:uiPriority="50"/>
+    <w:lsdException w:name="Grid Table 6 Colorful Accent 6" w:uiPriority="51"/>
+    <w:lsdException w:name="Grid Table 7 Colorful Accent 6" w:uiPriority="52"/>
+    <w:lsdException w:name="List Table 1 Light" w:uiPriority="46"/>
+    <w:lsdException w:name="List Table 2" w:uiPriority="47"/>
+    <w:lsdException w:name="List Table 3" w:uiPriority="48"/>
+    <w:lsdException w:name="List Table 4" w:uiPriority="49"/>
+    <w:lsdException w:name="List Table 5 Dark" w:uiPriority="50"/>
+    <w:lsdException w:name="List Table 6 Colorful" w:uiPriority="51"/>
+    <w:lsdException w:name="List Table 7 Colorful" w:uiPriority="52"/>
+    <w:lsdException w:name="List Table 1 Light Accent 1" w:uiPriority="46"/>
+    <w:lsdException w:name="List Table 2 Accent 1" w:uiPriority="47"/>
+    <w:lsdException w:name="List Table 3 Accent 1" w:uiPriority="48"/>
+    <w:lsdException w:name="List Table 4 Accent 1" w:uiPriority="49"/>
+    <w:lsdException w:name="List Table 5 Dark Accent 1" w:uiPriority="50"/>
+    <w:lsdException w:name="List Table 6 Colorful Accent 1" w:uiPriority="51"/>
+    <w:lsdException w:name="List Table 7 Colorful Accent 1" w:uiPriority="52"/>
+    <w:lsdException w:name="List Table 1 Light Accent 2" w:uiPriority="46"/>
+    <w:lsdException w:name="List Table 2 Accent 2" w:uiPriority="47"/>
+    <w:lsdException w:name="List Table 3 Accent 2" w:uiPriority="48"/>
+    <w:lsdException w:name="List Table 4 Accent 2" w:uiPriority="49"/>
+    <w:lsdException w:name="List Table 5 Dark Accent 2" w:uiPriority="50"/>
+    <w:lsdException w:name="List Table 6 Colorful Accent 2" w:uiPriority="51"/>
+    <w:lsdException w:name="List Table 7 Colorful Accent 2" w:uiPriority="52"/>
+    <w:lsdException w:name="List Table 1 Light Accent 3" w:uiPriority="46"/>
+    <w:lsdException w:name="List Table 2 Accent 3" w:uiPriority="47"/>
+    <w:lsdException w:name="List Table 3 Accent 3" w:uiPriority="48"/>
+    <w:lsdException w:name="List Table 4 Accent 3" w:uiPriority="49"/>
+    <w:lsdException w:name="List Table 5 Dark Accent 3" w:uiPriority="50"/>
+    <w:lsdException w:name="List Table 6 Colorful Accent 3" w:uiPriority="51"/>
+    <w:lsdException w:name="List Table 7 Colorful Accent 3" w:uiPriority="52"/>
+    <w:lsdException w:name="List Table 1 Light Accent 4" w:uiPriority="46"/>
+    <w:lsdException w:name="List Table 2 Accent 4" w:uiPriority="47"/>
+    <w:lsdException w:name="List Table 3 Accent 4" w:uiPriority="48"/>
+    <w:lsdException w:name="List Table 4 Accent 4" w:uiPriority="49"/>
+    <w:lsdException w:name="List Table 5 Dark Accent 4" w:uiPriority="50"/>
+    <w:lsdException w:name="List Table 6 Colorful Accent 4" w:uiPriority="51"/>
+    <w:lsdException w:name="List Table 7 Colorful Accent 4" w:uiPriority="52"/>
+    <w:lsdException w:name="List Table 1 Light Accent 5" w:uiPriority="46"/>
+    <w:lsdException w:name="List Table 2 Accent 5" w:uiPriority="47"/>
+    <w:lsdException w:name="List Table 3 Accent 5" w:uiPriority="48"/>
+    <w:lsdException w:name="List Table 4 Accent 5" w:uiPriority="49"/>
+    <w:lsdException w:name="List Table 5 Dark Accent 5" w:uiPriority="50"/>
+    <w:lsdException w:name="List Table 6 Colorful Accent 5" w:uiPriority="51"/>
+    <w:lsdException w:name="List Table 7 Colorful Accent 5" w:uiPriority="52"/>
+    <w:lsdException w:name="List Table 1 Light Accent 6" w:uiPriority="46"/>
+    <w:lsdException w:name="List Table 2 Accent 6" w:uiPriority="47"/>
+    <w:lsdException w:name="List Table 3 Accent 6" w:uiPriority="48"/>
+    <w:lsdException w:name="List Table 4 Accent 6" w:uiPriority="49"/>
+    <w:lsdException w:name="List Table 5 Dark Accent 6" w:uiPriority="50"/>
+    <w:lsdException w:name="List Table 6 Colorful Accent 6" w:uiPriority="51"/>
+    <w:lsdException w:name="List Table 7 Colorful Accent 6" w:uiPriority="52"/>
   </w:latentStyles>
   <w:style w:type="paragraph" w:default="1" w:styleId="Normal">
     <w:name w:val="Normal"/>

</xml_diff>

<commit_message>
update template bien nhan
</commit_message>
<xml_diff>
--- a/Source/LongAn.DVC/LongAn.DVC/Layouts/LongAn.DVC/templates/BienNhanTemplate.docx
+++ b/Source/LongAn.DVC/LongAn.DVC/Layouts/LongAn.DVC/templates/BienNhanTemplate.docx
@@ -265,7 +265,7 @@
           <w:sz w:val="20"/>
           <w:szCs w:val="20"/>
         </w:rPr>
-        <w:t>24</w:t>
+        <w:t>28</w:t>
       </w:r>
       <w:r>
         <w:rPr>
@@ -468,8 +468,6 @@
           <w:szCs w:val="20"/>
         </w:rPr>
       </w:pPr>
-      <w:bookmarkStart w:id="0" w:name="_GoBack"/>
-      <w:bookmarkEnd w:id="0"/>
     </w:p>
     <w:p>
       <w:pPr>
@@ -848,7 +846,7 @@
       </w:tblGrid>
       <w:tr>
         <w:trPr>
-          <w:trHeight w:val="262"/>
+          <w:trHeight w:val="278"/>
         </w:trPr>
         <w:tc>
           <w:tcPr>
@@ -858,7 +856,7 @@
           </w:tcPr>
           <w:p>
             <w:pPr>
-              <w:spacing w:line="276" w:lineRule="auto"/>
+              <w:spacing w:line="360" w:lineRule="auto"/>
               <w:rPr>
                 <w:rFonts w:ascii="Times New Roman" w:hAnsi="Times New Roman" w:cs="Times New Roman"/>
                 <w:sz w:val="20"/>
@@ -883,7 +881,7 @@
           </w:tcPr>
           <w:p>
             <w:pPr>
-              <w:spacing w:line="276" w:lineRule="auto"/>
+              <w:spacing w:line="360" w:lineRule="auto"/>
               <w:rPr>
                 <w:rFonts w:ascii="Times New Roman" w:hAnsi="Times New Roman" w:cs="Times New Roman"/>
                 <w:sz w:val="20"/>
@@ -911,7 +909,7 @@
           </w:tcPr>
           <w:p>
             <w:pPr>
-              <w:spacing w:line="276" w:lineRule="auto"/>
+              <w:spacing w:line="360" w:lineRule="auto"/>
               <w:jc w:val="center"/>
               <w:rPr>
                 <w:rFonts w:ascii="Times New Roman" w:hAnsi="Times New Roman" w:cs="Times New Roman"/>
@@ -932,7 +930,7 @@
       </w:tr>
       <w:tr>
         <w:trPr>
-          <w:trHeight w:val="401"/>
+          <w:trHeight w:val="377"/>
         </w:trPr>
         <w:tc>
           <w:tcPr>
@@ -942,7 +940,7 @@
           </w:tcPr>
           <w:p>
             <w:pPr>
-              <w:spacing w:line="276" w:lineRule="auto"/>
+              <w:spacing w:line="360" w:lineRule="auto"/>
               <w:rPr>
                 <w:rFonts w:ascii="Times New Roman" w:hAnsi="Times New Roman" w:cs="Times New Roman"/>
                 <w:sz w:val="20"/>
@@ -959,7 +957,7 @@
           </w:tcPr>
           <w:p>
             <w:pPr>
-              <w:spacing w:line="276" w:lineRule="auto"/>
+              <w:spacing w:line="360" w:lineRule="auto"/>
               <w:rPr>
                 <w:rFonts w:ascii="Times New Roman" w:hAnsi="Times New Roman" w:cs="Times New Roman"/>
                 <w:sz w:val="20"/>
@@ -979,7 +977,7 @@
           </w:tcPr>
           <w:p>
             <w:pPr>
-              <w:spacing w:line="276" w:lineRule="auto"/>
+              <w:spacing w:line="360" w:lineRule="auto"/>
               <w:jc w:val="center"/>
               <w:rPr>
                 <w:rFonts w:ascii="Times New Roman" w:hAnsi="Times New Roman" w:cs="Times New Roman"/>
@@ -1008,7 +1006,7 @@
           </w:tcPr>
           <w:p>
             <w:pPr>
-              <w:spacing w:line="276" w:lineRule="auto"/>
+              <w:spacing w:line="360" w:lineRule="auto"/>
               <w:jc w:val="center"/>
               <w:rPr>
                 <w:rFonts w:ascii="Times New Roman" w:hAnsi="Times New Roman" w:cs="Times New Roman"/>
@@ -1029,7 +1027,7 @@
       </w:tr>
       <w:tr>
         <w:trPr>
-          <w:trHeight w:val="272"/>
+          <w:trHeight w:val="413"/>
         </w:trPr>
         <w:tc>
           <w:tcPr>
@@ -1075,7 +1073,7 @@
                 <w:sz w:val="20"/>
                 <w:szCs w:val="20"/>
               </w:rPr>
-              <w:t>Bản cam kết bảo vệ môi trường</w:t>
+              <w:t>Giấy đề nghị cấp giấy phép</w:t>
             </w:r>
           </w:p>
         </w:tc>
@@ -1095,6 +1093,7 @@
                 <w:rFonts w:ascii="Times New Roman" w:hAnsi="Times New Roman" w:cs="Times New Roman"/>
                 <w:sz w:val="20"/>
                 <w:szCs w:val="20"/>
+                <w:lang w:val="en-US"/>
               </w:rPr>
             </w:pPr>
             <w:r>
@@ -1102,8 +1101,9 @@
                 <w:rFonts w:ascii="Times New Roman" w:hAnsi="Times New Roman" w:cs="Times New Roman"/>
                 <w:sz w:val="20"/>
                 <w:szCs w:val="20"/>
-              </w:rPr>
-              <w:t>3</w:t>
+                <w:lang w:val="en-US"/>
+              </w:rPr>
+              <w:t>1</w:t>
             </w:r>
           </w:p>
         </w:tc>
@@ -1118,10 +1118,12 @@
           <w:p>
             <w:pPr>
               <w:spacing w:line="360" w:lineRule="auto"/>
-              <w:rPr>
-                <w:rFonts w:ascii="Times New Roman" w:hAnsi="Times New Roman" w:cs="Times New Roman"/>
-                <w:sz w:val="20"/>
-                <w:szCs w:val="20"/>
+              <w:jc w:val="center"/>
+              <w:rPr>
+                <w:rFonts w:ascii="Times New Roman" w:hAnsi="Times New Roman" w:cs="Times New Roman"/>
+                <w:sz w:val="20"/>
+                <w:szCs w:val="20"/>
+                <w:lang w:val="en-US"/>
               </w:rPr>
             </w:pPr>
           </w:p>
@@ -1129,7 +1131,7 @@
       </w:tr>
       <w:tr>
         <w:trPr>
-          <w:trHeight w:val="272"/>
+          <w:trHeight w:val="422"/>
         </w:trPr>
         <w:tc>
           <w:tcPr>
@@ -1175,7 +1177,7 @@
                 <w:sz w:val="20"/>
                 <w:szCs w:val="20"/>
               </w:rPr>
-              <w:t>Dự án đầu tư ( báo cáo nghiên cứu khả thi )</w:t>
+              <w:t>Giấy đăng ký xe, xe đầu kéo, rơ moóc, sơ mi rơ moóc</w:t>
             </w:r>
           </w:p>
         </w:tc>
@@ -1197,11 +1199,225 @@
                 <w:szCs w:val="20"/>
               </w:rPr>
             </w:pPr>
+          </w:p>
+        </w:tc>
+        <w:tc>
+          <w:tcPr>
+            <w:tcW w:w="1350" w:type="dxa"/>
+            <w:tcBorders>
+              <w:left w:val="single" w:sz="4" w:space="0" w:color="auto"/>
+            </w:tcBorders>
+            <w:vAlign w:val="center"/>
+          </w:tcPr>
+          <w:p>
+            <w:pPr>
+              <w:spacing w:line="360" w:lineRule="auto"/>
+              <w:jc w:val="center"/>
+              <w:rPr>
+                <w:rFonts w:ascii="Times New Roman" w:hAnsi="Times New Roman" w:cs="Times New Roman"/>
+                <w:sz w:val="20"/>
+                <w:szCs w:val="20"/>
+              </w:rPr>
+            </w:pPr>
             <w:r>
               <w:rPr>
                 <w:rFonts w:ascii="Times New Roman" w:hAnsi="Times New Roman" w:cs="Times New Roman"/>
                 <w:sz w:val="20"/>
                 <w:szCs w:val="20"/>
+              </w:rPr>
+              <w:t>1</w:t>
+            </w:r>
+          </w:p>
+        </w:tc>
+      </w:tr>
+      <w:tr>
+        <w:trPr>
+          <w:trHeight w:val="458"/>
+        </w:trPr>
+        <w:tc>
+          <w:tcPr>
+            <w:tcW w:w="682" w:type="dxa"/>
+            <w:vAlign w:val="center"/>
+          </w:tcPr>
+          <w:p>
+            <w:pPr>
+              <w:spacing w:line="360" w:lineRule="auto"/>
+              <w:rPr>
+                <w:rFonts w:ascii="Times New Roman" w:hAnsi="Times New Roman" w:cs="Times New Roman"/>
+                <w:sz w:val="20"/>
+                <w:szCs w:val="20"/>
+              </w:rPr>
+            </w:pPr>
+            <w:r>
+              <w:rPr>
+                <w:rFonts w:ascii="Times New Roman" w:hAnsi="Times New Roman" w:cs="Times New Roman"/>
+                <w:sz w:val="20"/>
+                <w:szCs w:val="20"/>
+              </w:rPr>
+              <w:t>3</w:t>
+            </w:r>
+          </w:p>
+        </w:tc>
+        <w:tc>
+          <w:tcPr>
+            <w:tcW w:w="5206" w:type="dxa"/>
+            <w:vAlign w:val="center"/>
+          </w:tcPr>
+          <w:p>
+            <w:pPr>
+              <w:spacing w:line="360" w:lineRule="auto"/>
+              <w:rPr>
+                <w:rFonts w:ascii="Times New Roman" w:hAnsi="Times New Roman" w:cs="Times New Roman"/>
+                <w:sz w:val="20"/>
+                <w:szCs w:val="20"/>
+              </w:rPr>
+            </w:pPr>
+            <w:r>
+              <w:rPr>
+                <w:rFonts w:ascii="Times New Roman" w:hAnsi="Times New Roman" w:cs="Times New Roman"/>
+                <w:sz w:val="20"/>
+                <w:szCs w:val="20"/>
+              </w:rPr>
+              <w:t>Giấy chứng nhận kiểm định an toàn kỹ thuật và bảo vệ môi trường phương tiện giao thông cơ giới đường bộ</w:t>
+            </w:r>
+            <w:r>
+              <w:rPr>
+                <w:rFonts w:ascii="Times New Roman" w:hAnsi="Times New Roman" w:cs="Times New Roman"/>
+                <w:sz w:val="20"/>
+                <w:szCs w:val="20"/>
+              </w:rPr>
+              <w:tab/>
+            </w:r>
+          </w:p>
+        </w:tc>
+        <w:tc>
+          <w:tcPr>
+            <w:tcW w:w="1530" w:type="dxa"/>
+            <w:tcBorders>
+              <w:right w:val="single" w:sz="4" w:space="0" w:color="auto"/>
+            </w:tcBorders>
+            <w:vAlign w:val="center"/>
+          </w:tcPr>
+          <w:p>
+            <w:pPr>
+              <w:spacing w:line="360" w:lineRule="auto"/>
+              <w:jc w:val="center"/>
+              <w:rPr>
+                <w:rFonts w:ascii="Times New Roman" w:hAnsi="Times New Roman" w:cs="Times New Roman"/>
+                <w:sz w:val="20"/>
+                <w:szCs w:val="20"/>
+              </w:rPr>
+            </w:pPr>
+          </w:p>
+        </w:tc>
+        <w:tc>
+          <w:tcPr>
+            <w:tcW w:w="1350" w:type="dxa"/>
+            <w:tcBorders>
+              <w:left w:val="single" w:sz="4" w:space="0" w:color="auto"/>
+            </w:tcBorders>
+            <w:vAlign w:val="center"/>
+          </w:tcPr>
+          <w:p>
+            <w:pPr>
+              <w:spacing w:line="360" w:lineRule="auto"/>
+              <w:jc w:val="center"/>
+              <w:rPr>
+                <w:rFonts w:ascii="Times New Roman" w:hAnsi="Times New Roman" w:cs="Times New Roman"/>
+                <w:sz w:val="20"/>
+                <w:szCs w:val="20"/>
+              </w:rPr>
+            </w:pPr>
+            <w:r>
+              <w:rPr>
+                <w:rFonts w:ascii="Times New Roman" w:hAnsi="Times New Roman" w:cs="Times New Roman"/>
+                <w:sz w:val="20"/>
+                <w:szCs w:val="20"/>
+              </w:rPr>
+              <w:t>1</w:t>
+            </w:r>
+          </w:p>
+        </w:tc>
+      </w:tr>
+      <w:tr>
+        <w:trPr>
+          <w:trHeight w:val="422"/>
+        </w:trPr>
+        <w:tc>
+          <w:tcPr>
+            <w:tcW w:w="682" w:type="dxa"/>
+            <w:vAlign w:val="center"/>
+          </w:tcPr>
+          <w:p>
+            <w:pPr>
+              <w:spacing w:line="360" w:lineRule="auto"/>
+              <w:rPr>
+                <w:rFonts w:ascii="Times New Roman" w:hAnsi="Times New Roman" w:cs="Times New Roman"/>
+                <w:sz w:val="20"/>
+                <w:szCs w:val="20"/>
+                <w:lang w:val="en-US"/>
+              </w:rPr>
+            </w:pPr>
+            <w:r>
+              <w:rPr>
+                <w:rFonts w:ascii="Times New Roman" w:hAnsi="Times New Roman" w:cs="Times New Roman"/>
+                <w:sz w:val="20"/>
+                <w:szCs w:val="20"/>
+                <w:lang w:val="en-US"/>
+              </w:rPr>
+              <w:t>4</w:t>
+            </w:r>
+          </w:p>
+        </w:tc>
+        <w:tc>
+          <w:tcPr>
+            <w:tcW w:w="5206" w:type="dxa"/>
+            <w:vAlign w:val="center"/>
+          </w:tcPr>
+          <w:p>
+            <w:pPr>
+              <w:spacing w:line="360" w:lineRule="auto"/>
+              <w:rPr>
+                <w:rFonts w:ascii="Times New Roman" w:hAnsi="Times New Roman" w:cs="Times New Roman"/>
+                <w:sz w:val="20"/>
+                <w:szCs w:val="20"/>
+              </w:rPr>
+            </w:pPr>
+            <w:r>
+              <w:rPr>
+                <w:rFonts w:ascii="Times New Roman" w:hAnsi="Times New Roman" w:cs="Times New Roman"/>
+                <w:sz w:val="20"/>
+                <w:szCs w:val="20"/>
+              </w:rPr>
+              <w:t>Giấy cam kết của chủ phương tiện về quyền sở hữu phương tiện</w:t>
+            </w:r>
+          </w:p>
+        </w:tc>
+        <w:tc>
+          <w:tcPr>
+            <w:tcW w:w="1530" w:type="dxa"/>
+            <w:tcBorders>
+              <w:right w:val="single" w:sz="4" w:space="0" w:color="auto"/>
+            </w:tcBorders>
+            <w:vAlign w:val="center"/>
+          </w:tcPr>
+          <w:p>
+            <w:pPr>
+              <w:spacing w:line="360" w:lineRule="auto"/>
+              <w:jc w:val="center"/>
+              <w:rPr>
+                <w:rFonts w:ascii="Times New Roman" w:hAnsi="Times New Roman" w:cs="Times New Roman"/>
+                <w:sz w:val="20"/>
+                <w:szCs w:val="20"/>
+                <w:lang w:val="en-US"/>
+              </w:rPr>
+            </w:pPr>
+            <w:r>
+              <w:rPr>
+                <w:rFonts w:ascii="Times New Roman" w:hAnsi="Times New Roman" w:cs="Times New Roman"/>
+                <w:sz w:val="20"/>
+                <w:szCs w:val="20"/>
+                <w:lang w:val="en-US"/>
               </w:rPr>
               <w:t>1</w:t>
             </w:r>
@@ -1218,10 +1434,12 @@
           <w:p>
             <w:pPr>
               <w:spacing w:line="360" w:lineRule="auto"/>
-              <w:rPr>
-                <w:rFonts w:ascii="Times New Roman" w:hAnsi="Times New Roman" w:cs="Times New Roman"/>
-                <w:sz w:val="20"/>
-                <w:szCs w:val="20"/>
+              <w:jc w:val="center"/>
+              <w:rPr>
+                <w:rFonts w:ascii="Times New Roman" w:hAnsi="Times New Roman" w:cs="Times New Roman"/>
+                <w:sz w:val="20"/>
+                <w:szCs w:val="20"/>
+                <w:lang w:val="en-US"/>
               </w:rPr>
             </w:pPr>
           </w:p>
@@ -1229,7 +1447,7 @@
       </w:tr>
       <w:tr>
         <w:trPr>
-          <w:trHeight w:val="287"/>
+          <w:trHeight w:val="422"/>
         </w:trPr>
         <w:tc>
           <w:tcPr>
@@ -1243,6 +1461,7 @@
                 <w:rFonts w:ascii="Times New Roman" w:hAnsi="Times New Roman" w:cs="Times New Roman"/>
                 <w:sz w:val="20"/>
                 <w:szCs w:val="20"/>
+                <w:lang w:val="en-US"/>
               </w:rPr>
             </w:pPr>
             <w:r>
@@ -1250,8 +1469,9 @@
                 <w:rFonts w:ascii="Times New Roman" w:hAnsi="Times New Roman" w:cs="Times New Roman"/>
                 <w:sz w:val="20"/>
                 <w:szCs w:val="20"/>
-              </w:rPr>
-              <w:t>3</w:t>
+                <w:lang w:val="en-US"/>
+              </w:rPr>
+              <w:t>5</w:t>
             </w:r>
           </w:p>
         </w:tc>
@@ -1275,7 +1495,7 @@
                 <w:sz w:val="20"/>
                 <w:szCs w:val="20"/>
               </w:rPr>
-              <w:t>Phương án sản xuất,kinh doanh</w:t>
+              <w:t>CMND</w:t>
             </w:r>
           </w:p>
         </w:tc>
@@ -1297,14 +1517,6 @@
                 <w:szCs w:val="20"/>
               </w:rPr>
             </w:pPr>
-            <w:r>
-              <w:rPr>
-                <w:rFonts w:ascii="Times New Roman" w:hAnsi="Times New Roman" w:cs="Times New Roman"/>
-                <w:sz w:val="20"/>
-                <w:szCs w:val="20"/>
-              </w:rPr>
-              <w:t>1</w:t>
-            </w:r>
           </w:p>
         </w:tc>
         <w:tc>
@@ -1318,12 +1530,21 @@
           <w:p>
             <w:pPr>
               <w:spacing w:line="360" w:lineRule="auto"/>
+              <w:jc w:val="center"/>
               <w:rPr>
                 <w:rFonts w:ascii="Times New Roman" w:hAnsi="Times New Roman" w:cs="Times New Roman"/>
                 <w:sz w:val="20"/>
                 <w:szCs w:val="20"/>
               </w:rPr>
             </w:pPr>
+            <w:r>
+              <w:rPr>
+                <w:rFonts w:ascii="Times New Roman" w:hAnsi="Times New Roman" w:cs="Times New Roman"/>
+                <w:sz w:val="20"/>
+                <w:szCs w:val="20"/>
+              </w:rPr>
+              <w:t>1</w:t>
+            </w:r>
           </w:p>
         </w:tc>
       </w:tr>
@@ -1383,7 +1604,16 @@
           <w:sz w:val="20"/>
           <w:szCs w:val="20"/>
         </w:rPr>
-        <w:instrText xml:space="preserve"> MERGEFIELD  NgayHenTra  \* MERGEFORMAT </w:instrText>
+        <w:instrText xml:space="preserve"> MERGEFIELD  NgayHenTra  \@ "dd/M</w:instrText>
+      </w:r>
+      <w:r>
+        <w:rPr>
+          <w:rFonts w:ascii="Times New Roman" w:hAnsi="Times New Roman" w:cs="Times New Roman"/>
+          <w:b/>
+          <w:sz w:val="20"/>
+          <w:szCs w:val="20"/>
+        </w:rPr>
+        <w:instrText>M/yyyy"</w:instrText>
       </w:r>
       <w:r>
         <w:rPr>
@@ -1398,6 +1628,7 @@
         <w:rPr>
           <w:rFonts w:ascii="Times New Roman" w:hAnsi="Times New Roman" w:cs="Times New Roman"/>
           <w:b/>
+          <w:noProof/>
           <w:sz w:val="20"/>
           <w:szCs w:val="20"/>
         </w:rPr>
@@ -1412,6 +1643,8 @@
         </w:rPr>
         <w:fldChar w:fldCharType="end"/>
       </w:r>
+      <w:bookmarkStart w:id="0" w:name="_GoBack"/>
+      <w:bookmarkEnd w:id="0"/>
       <w:r>
         <w:rPr>
           <w:rFonts w:ascii="Times New Roman" w:hAnsi="Times New Roman" w:cs="Times New Roman"/>
@@ -1457,7 +1690,34 @@
           <w:sz w:val="20"/>
           <w:szCs w:val="20"/>
         </w:rPr>
-        <w:t xml:space="preserve"> : 76 Hùng Vương – Phường 2 – Thành Phố Tân An – Long An.</w:t>
+        <w:t xml:space="preserve"> : </w:t>
+      </w:r>
+      <w:r>
+        <w:rPr>
+          <w:rFonts w:ascii="Times New Roman" w:hAnsi="Times New Roman" w:cs="Times New Roman"/>
+          <w:b/>
+          <w:sz w:val="20"/>
+          <w:szCs w:val="20"/>
+        </w:rPr>
+        <w:t>66 Hùng Vương, Phường 2, Thành phố</w:t>
+      </w:r>
+      <w:r>
+        <w:rPr>
+          <w:rFonts w:ascii="Times New Roman" w:hAnsi="Times New Roman" w:cs="Times New Roman"/>
+          <w:b/>
+          <w:sz w:val="20"/>
+          <w:szCs w:val="20"/>
+        </w:rPr>
+        <w:t xml:space="preserve"> Tân An, Long An</w:t>
+      </w:r>
+      <w:r>
+        <w:rPr>
+          <w:rFonts w:ascii="Times New Roman" w:hAnsi="Times New Roman" w:cs="Times New Roman"/>
+          <w:b/>
+          <w:sz w:val="20"/>
+          <w:szCs w:val="20"/>
+        </w:rPr>
+        <w:t>.</w:t>
       </w:r>
     </w:p>
     <w:p>
@@ -1486,7 +1746,26 @@
           <w:sz w:val="20"/>
           <w:szCs w:val="20"/>
         </w:rPr>
-        <w:t xml:space="preserve"> : 072.831.725</w:t>
+        <w:t xml:space="preserve"> : </w:t>
+      </w:r>
+      <w:r>
+        <w:rPr>
+          <w:rFonts w:ascii="Times New Roman" w:hAnsi="Times New Roman" w:cs="Times New Roman"/>
+          <w:b/>
+          <w:sz w:val="20"/>
+          <w:szCs w:val="20"/>
+        </w:rPr>
+        <w:t>072.</w:t>
+      </w:r>
+      <w:r>
+        <w:rPr>
+          <w:rFonts w:ascii="Times New Roman" w:hAnsi="Times New Roman" w:cs="Times New Roman"/>
+          <w:b/>
+          <w:sz w:val="20"/>
+          <w:szCs w:val="20"/>
+          <w:lang w:val="en-US"/>
+        </w:rPr>
+        <w:t xml:space="preserve"> 3826106-0</w:t>
       </w:r>
     </w:p>
     <w:p>
@@ -1688,15 +1967,84 @@
         </w:rPr>
         <w:tab/>
       </w:r>
-      <w:r>
-        <w:rPr>
-          <w:rFonts w:ascii="Times New Roman" w:hAnsi="Times New Roman" w:cs="Times New Roman"/>
-          <w:b/>
-          <w:sz w:val="20"/>
-          <w:szCs w:val="20"/>
-        </w:rPr>
-        <w:t>Nguyễn Thị Hương Mai</w:t>
-      </w:r>
+      <w:proofErr w:type="spellStart"/>
+      <w:r>
+        <w:rPr>
+          <w:rFonts w:ascii="Times New Roman" w:hAnsi="Times New Roman" w:cs="Times New Roman"/>
+          <w:b/>
+          <w:sz w:val="20"/>
+          <w:szCs w:val="20"/>
+          <w:lang w:val="en-US"/>
+        </w:rPr>
+        <w:t>Lê</w:t>
+      </w:r>
+      <w:proofErr w:type="spellEnd"/>
+      <w:r>
+        <w:rPr>
+          <w:rFonts w:ascii="Times New Roman" w:hAnsi="Times New Roman" w:cs="Times New Roman"/>
+          <w:b/>
+          <w:sz w:val="20"/>
+          <w:szCs w:val="20"/>
+          <w:lang w:val="en-US"/>
+        </w:rPr>
+        <w:t xml:space="preserve"> </w:t>
+      </w:r>
+      <w:proofErr w:type="spellStart"/>
+      <w:r>
+        <w:rPr>
+          <w:rFonts w:ascii="Times New Roman" w:hAnsi="Times New Roman" w:cs="Times New Roman"/>
+          <w:b/>
+          <w:sz w:val="20"/>
+          <w:szCs w:val="20"/>
+          <w:lang w:val="en-US"/>
+        </w:rPr>
+        <w:t>Thị</w:t>
+      </w:r>
+      <w:proofErr w:type="spellEnd"/>
+      <w:r>
+        <w:rPr>
+          <w:rFonts w:ascii="Times New Roman" w:hAnsi="Times New Roman" w:cs="Times New Roman"/>
+          <w:b/>
+          <w:sz w:val="20"/>
+          <w:szCs w:val="20"/>
+          <w:lang w:val="en-US"/>
+        </w:rPr>
+        <w:t xml:space="preserve"> </w:t>
+      </w:r>
+      <w:proofErr w:type="spellStart"/>
+      <w:r>
+        <w:rPr>
+          <w:rFonts w:ascii="Times New Roman" w:hAnsi="Times New Roman" w:cs="Times New Roman"/>
+          <w:b/>
+          <w:sz w:val="20"/>
+          <w:szCs w:val="20"/>
+          <w:lang w:val="en-US"/>
+        </w:rPr>
+        <w:t>Thanh</w:t>
+      </w:r>
+      <w:proofErr w:type="spellEnd"/>
+      <w:r>
+        <w:rPr>
+          <w:rFonts w:ascii="Times New Roman" w:hAnsi="Times New Roman" w:cs="Times New Roman"/>
+          <w:b/>
+          <w:sz w:val="20"/>
+          <w:szCs w:val="20"/>
+          <w:lang w:val="en-US"/>
+        </w:rPr>
+        <w:t xml:space="preserve"> </w:t>
+      </w:r>
+      <w:proofErr w:type="spellStart"/>
+      <w:r>
+        <w:rPr>
+          <w:rFonts w:ascii="Times New Roman" w:hAnsi="Times New Roman" w:cs="Times New Roman"/>
+          <w:b/>
+          <w:sz w:val="20"/>
+          <w:szCs w:val="20"/>
+          <w:lang w:val="en-US"/>
+        </w:rPr>
+        <w:t>Tuyền</w:t>
+      </w:r>
+      <w:proofErr w:type="spellEnd"/>
     </w:p>
     <w:sectPr>
       <w:footerReference w:type="default" r:id="rId6"/>
@@ -2490,6 +2838,7 @@
   <w:style w:type="character" w:default="1" w:styleId="DefaultParagraphFont">
     <w:name w:val="Default Paragraph Font"/>
     <w:uiPriority w:val="1"/>
+    <w:semiHidden/>
     <w:unhideWhenUsed/>
   </w:style>
   <w:style w:type="table" w:default="1" w:styleId="TableNormal">

</xml_diff>